<commit_message>
have been struggling with the response function for the band near me
</commit_message>
<xml_diff>
--- a/APIs.docx
+++ b/APIs.docx
@@ -111,7 +111,6 @@
           <w:u w:val="single"/>
         </w:rPr>
       </w:pPr>
-      <w:proofErr w:type="spellStart"/>
       <w:r>
         <w:rPr>
           <w:sz w:val="40"/>
@@ -120,7 +119,6 @@
         </w:rPr>
         <w:t>Axios</w:t>
       </w:r>
-      <w:proofErr w:type="spellEnd"/>
     </w:p>
     <w:p>
       <w:pPr>
@@ -300,60 +298,20 @@
         </w:rPr>
         <w:t>In node.js, you can use the </w:t>
       </w:r>
-      <w:proofErr w:type="spellStart"/>
-      <w:r>
-        <w:rPr>
-          <w:rFonts w:ascii="Source Sans Pro" w:eastAsia="Times New Roman" w:hAnsi="Source Sans Pro" w:cs="Times New Roman"/>
-          <w:color w:val="333333"/>
-          <w:spacing w:val="2"/>
-          <w:sz w:val="27"/>
-          <w:szCs w:val="27"/>
-        </w:rPr>
-        <w:fldChar w:fldCharType="begin"/>
-      </w:r>
-      <w:r>
-        <w:rPr>
-          <w:rFonts w:ascii="Source Sans Pro" w:eastAsia="Times New Roman" w:hAnsi="Source Sans Pro" w:cs="Times New Roman"/>
-          <w:color w:val="333333"/>
-          <w:spacing w:val="2"/>
-          <w:sz w:val="27"/>
-          <w:szCs w:val="27"/>
-        </w:rPr>
-        <w:instrText xml:space="preserve"> HYPERLINK "https://nodejs.org/api/querystring.html" </w:instrText>
-      </w:r>
-      <w:r>
-        <w:rPr>
-          <w:rFonts w:ascii="Source Sans Pro" w:eastAsia="Times New Roman" w:hAnsi="Source Sans Pro" w:cs="Times New Roman"/>
-          <w:color w:val="333333"/>
-          <w:spacing w:val="2"/>
-          <w:sz w:val="27"/>
-          <w:szCs w:val="27"/>
-        </w:rPr>
-        <w:fldChar w:fldCharType="separate"/>
-      </w:r>
-      <w:r>
-        <w:rPr>
-          <w:rFonts w:ascii="Consolas" w:eastAsia="Times New Roman" w:hAnsi="Consolas" w:cs="Courier New"/>
-          <w:b/>
-          <w:bCs/>
-          <w:color w:val="CB3837"/>
-          <w:sz w:val="20"/>
-          <w:szCs w:val="20"/>
-          <w:shd w:val="clear" w:color="auto" w:fill="F7F7F7"/>
-        </w:rPr>
-        <w:t>querystring</w:t>
-      </w:r>
-      <w:proofErr w:type="spellEnd"/>
-      <w:r>
-        <w:rPr>
-          <w:rFonts w:ascii="Source Sans Pro" w:eastAsia="Times New Roman" w:hAnsi="Source Sans Pro" w:cs="Times New Roman"/>
-          <w:color w:val="333333"/>
-          <w:spacing w:val="2"/>
-          <w:sz w:val="27"/>
-          <w:szCs w:val="27"/>
-        </w:rPr>
-        <w:fldChar w:fldCharType="end"/>
-      </w:r>
+      <w:hyperlink r:id="rId4" w:history="1">
+        <w:r>
+          <w:rPr>
+            <w:rFonts w:ascii="Consolas" w:eastAsia="Times New Roman" w:hAnsi="Consolas" w:cs="Courier New"/>
+            <w:b/>
+            <w:bCs/>
+            <w:color w:val="CB3837"/>
+            <w:sz w:val="20"/>
+            <w:szCs w:val="20"/>
+            <w:shd w:val="clear" w:color="auto" w:fill="F7F7F7"/>
+          </w:rPr>
+          <w:t>querystring</w:t>
+        </w:r>
+      </w:hyperlink>
       <w:r>
         <w:rPr>
           <w:rFonts w:ascii="Source Sans Pro" w:eastAsia="Times New Roman" w:hAnsi="Source Sans Pro" w:cs="Times New Roman"/>
@@ -412,7 +370,6 @@
         </w:rPr>
         <w:t> </w:t>
       </w:r>
-      <w:proofErr w:type="spellStart"/>
       <w:r>
         <w:rPr>
           <w:rFonts w:ascii="Courier New" w:eastAsia="Times New Roman" w:hAnsi="Courier New" w:cs="Courier New"/>
@@ -422,7 +379,6 @@
         </w:rPr>
         <w:t>querystring</w:t>
       </w:r>
-      <w:proofErr w:type="spellEnd"/>
       <w:r>
         <w:rPr>
           <w:rFonts w:ascii="Courier New" w:eastAsia="Times New Roman" w:hAnsi="Courier New" w:cs="Courier New"/>
@@ -477,29 +433,8 @@
           <w:sz w:val="24"/>
           <w:szCs w:val="24"/>
         </w:rPr>
-        <w:t>'</w:t>
-      </w:r>
-      <w:proofErr w:type="spellStart"/>
-      <w:r>
-        <w:rPr>
-          <w:rFonts w:ascii="Courier New" w:eastAsia="Times New Roman" w:hAnsi="Courier New" w:cs="Courier New"/>
-          <w:color w:val="DD1144"/>
-          <w:sz w:val="24"/>
-          <w:szCs w:val="24"/>
-        </w:rPr>
-        <w:t>querystring</w:t>
-      </w:r>
-      <w:proofErr w:type="spellEnd"/>
-      <w:r>
-        <w:rPr>
-          <w:rFonts w:ascii="Courier New" w:eastAsia="Times New Roman" w:hAnsi="Courier New" w:cs="Courier New"/>
-          <w:color w:val="DD1144"/>
-          <w:sz w:val="24"/>
-          <w:szCs w:val="24"/>
-        </w:rPr>
-        <w:t>'</w:t>
-      </w:r>
-      <w:proofErr w:type="gramStart"/>
+        <w:t>'querystring'</w:t>
+      </w:r>
       <w:r>
         <w:rPr>
           <w:rFonts w:ascii="Courier New" w:eastAsia="Times New Roman" w:hAnsi="Courier New" w:cs="Courier New"/>
@@ -509,7 +444,6 @@
         </w:rPr>
         <w:t>);</w:t>
       </w:r>
-      <w:proofErr w:type="gramEnd"/>
     </w:p>
     <w:p>
       <w:pPr>
@@ -540,7 +474,6 @@
           <w:szCs w:val="24"/>
         </w:rPr>
       </w:pPr>
-      <w:proofErr w:type="gramStart"/>
       <w:r>
         <w:rPr>
           <w:rFonts w:ascii="Courier New" w:eastAsia="Times New Roman" w:hAnsi="Courier New" w:cs="Courier New"/>
@@ -577,7 +510,6 @@
         </w:rPr>
         <w:t>(</w:t>
       </w:r>
-      <w:proofErr w:type="gramEnd"/>
       <w:r>
         <w:rPr>
           <w:rFonts w:ascii="Courier New" w:eastAsia="Times New Roman" w:hAnsi="Courier New" w:cs="Courier New"/>
@@ -698,7 +630,6 @@
           <w:u w:val="single"/>
         </w:rPr>
       </w:pPr>
-      <w:proofErr w:type="spellStart"/>
       <w:r>
         <w:rPr>
           <w:sz w:val="40"/>
@@ -713,44 +644,39 @@
           <w:szCs w:val="40"/>
           <w:u w:val="single"/>
         </w:rPr>
-        <w:t>Db</w:t>
-      </w:r>
-      <w:proofErr w:type="spellEnd"/>
-      <w:r>
+        <w:t>Db:</w:t>
+      </w:r>
+    </w:p>
+    <w:p>
+      <w:r>
+        <w:t>Here is your key: 621a83f1</w:t>
+      </w:r>
+    </w:p>
+    <w:p>
+      <w:r>
+        <w:t>Please append it to all of your API requests,</w:t>
+      </w:r>
+    </w:p>
+    <w:p>
+      <w:r>
+        <w:t>OMDb API: http://www.omdbapi.com/?i=tt3896198&amp;apikey=621a83f1</w:t>
+      </w:r>
+    </w:p>
+    <w:p>
+      <w:pPr>
         <w:rPr>
           <w:sz w:val="40"/>
           <w:szCs w:val="40"/>
           <w:u w:val="single"/>
         </w:rPr>
-        <w:t>:</w:t>
-      </w:r>
-    </w:p>
-    <w:p>
-      <w:r>
-        <w:t>Here is your key: 621a83f1</w:t>
-      </w:r>
-    </w:p>
-    <w:p>
-      <w:r>
-        <w:t xml:space="preserve">Please append it to </w:t>
-      </w:r>
-      <w:proofErr w:type="gramStart"/>
-      <w:r>
-        <w:t>all of</w:t>
-      </w:r>
-      <w:proofErr w:type="gramEnd"/>
-      <w:r>
-        <w:t xml:space="preserve"> your API requests,</w:t>
-      </w:r>
-    </w:p>
-    <w:p>
-      <w:proofErr w:type="spellStart"/>
-      <w:r>
-        <w:t>OMDb</w:t>
-      </w:r>
-      <w:proofErr w:type="spellEnd"/>
-      <w:r>
-        <w:t xml:space="preserve"> API: http://www.omdbapi.com/?i=tt3896198&amp;apikey=621a83f1</w:t>
+      </w:pPr>
+      <w:r>
+        <w:rPr>
+          <w:sz w:val="40"/>
+          <w:szCs w:val="40"/>
+          <w:u w:val="single"/>
+        </w:rPr>
+        <w:t>Bandsintown:</w:t>
       </w:r>
     </w:p>
     <w:p>
@@ -761,6 +687,14 @@
           <w:u w:val="single"/>
         </w:rPr>
       </w:pPr>
+      <w:r>
+        <w:rPr>
+          <w:sz w:val="40"/>
+          <w:szCs w:val="40"/>
+          <w:u w:val="single"/>
+        </w:rPr>
+        <w:t>7ef5b9a10e68a69561c9c96b35eba680</w:t>
+      </w:r>
       <w:bookmarkStart w:id="0" w:name="_GoBack"/>
       <w:bookmarkEnd w:id="0"/>
     </w:p>

</xml_diff>